<commit_message>
ReadMe e ajustes no código
</commit_message>
<xml_diff>
--- a/Roteiros/Roteiro0/Roteiro0.docx
+++ b/Roteiros/Roteiro0/Roteiro0.docx
@@ -822,14 +822,103 @@
     </w:p>
     <w:p>
       <w:pPr>
-        <w:spacing w:line="360" w:lineRule="auto"/>
-        <w:jc w:val="both"/>
-        <w:rPr>
-          <w:sz w:val="24"/>
-          <w:szCs w:val="24"/>
-          <w:lang w:val="pt-BR"/>
-        </w:rPr>
-      </w:pPr>
+        <w:pStyle w:val="ListParagraph"/>
+        <w:numPr>
+          <w:ilvl w:val="0"/>
+          <w:numId w:val="5"/>
+        </w:numPr>
+        <w:spacing w:line="360" w:lineRule="auto"/>
+        <w:jc w:val="both"/>
+        <w:rPr>
+          <w:sz w:val="24"/>
+          <w:szCs w:val="24"/>
+          <w:lang w:val="pt-BR"/>
+        </w:rPr>
+      </w:pPr>
+      <w:r>
+        <w:rPr>
+          <w:sz w:val="24"/>
+          <w:szCs w:val="24"/>
+          <w:lang w:val="pt-BR"/>
+        </w:rPr>
+        <w:t>Pense na estrutura de alguma linguagem procedural (C por exemplo), indique com detalhes como você</w:t>
+      </w:r>
+      <w:r>
+        <w:rPr>
+          <w:sz w:val="24"/>
+          <w:szCs w:val="24"/>
+          <w:lang w:val="pt-BR"/>
+        </w:rPr>
+        <w:t xml:space="preserve"> </w:t>
+      </w:r>
+      <w:r>
+        <w:rPr>
+          <w:sz w:val="24"/>
+          <w:szCs w:val="24"/>
+          <w:lang w:val="pt-BR"/>
+        </w:rPr>
+        <w:t>expandiria o seu programa para compilar um programa nessa linguagem.</w:t>
+      </w:r>
+    </w:p>
+    <w:p>
+      <w:pPr>
+        <w:spacing w:line="360" w:lineRule="auto"/>
+        <w:jc w:val="both"/>
+        <w:rPr>
+          <w:sz w:val="24"/>
+          <w:szCs w:val="24"/>
+          <w:lang w:val="pt-BR"/>
+        </w:rPr>
+      </w:pPr>
+      <w:r>
+        <w:rPr>
+          <w:rFonts w:eastAsia="Times New Roman"/>
+          <w:color w:val="000000"/>
+          <w:sz w:val="24"/>
+          <w:szCs w:val="24"/>
+          <w:lang w:val="pt-BR"/>
+        </w:rPr>
+        <w:t>Ne</w:t>
+      </w:r>
+      <w:r>
+        <w:rPr>
+          <w:rFonts w:eastAsia="Times New Roman"/>
+          <w:color w:val="000000"/>
+          <w:sz w:val="24"/>
+          <w:szCs w:val="24"/>
+          <w:lang w:val="pt-BR"/>
+        </w:rPr>
+        <w:t xml:space="preserve">sse caso seria necessário </w:t>
+      </w:r>
+      <w:r>
+        <w:rPr>
+          <w:rFonts w:eastAsia="Times New Roman"/>
+          <w:color w:val="000000"/>
+          <w:sz w:val="24"/>
+          <w:szCs w:val="24"/>
+        </w:rPr>
+        <w:t>reconhecer diversas coisas novas (declaração de variáveis, operadores lógicos, IF, WHILE, etc.)</w:t>
+      </w:r>
+      <w:r>
+        <w:rPr>
+          <w:rFonts w:eastAsia="Times New Roman"/>
+          <w:color w:val="000000"/>
+          <w:sz w:val="24"/>
+          <w:szCs w:val="24"/>
+          <w:lang w:val="pt-BR"/>
+        </w:rPr>
+        <w:t>.</w:t>
+      </w:r>
+      <w:r>
+        <w:rPr>
+          <w:rFonts w:eastAsia="Times New Roman"/>
+          <w:color w:val="000000"/>
+          <w:sz w:val="24"/>
+          <w:szCs w:val="24"/>
+          <w:lang w:val="pt-BR"/>
+        </w:rPr>
+        <w:t xml:space="preserve"> Para isso o código do compilador deveria ser adaptado para verificar se o código do programa em, por exemplo, C está escrito da forma correta e também executar as operações adequadas para cada tipo de operação da linguagem. Declarações de variável devem receber um tratamento bem diferente do que IFs e WHILEs, por exemplo.</w:t>
+      </w:r>
     </w:p>
     <w:p>
       <w:pPr>

</xml_diff>